<commit_message>
Conclusion - Results explained added
</commit_message>
<xml_diff>
--- a/7COM1079_Final report_A176.docx
+++ b/7COM1079_Final report_A176.docx
@@ -1551,33 +1551,13 @@
         <w:rPr>
           <w:rFonts w:ascii="Times New Roman" w:eastAsia="Times New Roman" w:hAnsi="Times New Roman" w:cs="Times New Roman"/>
         </w:rPr>
-        <w:t>Intergovernmental</w:t>
-      </w:r>
-      <w:r>
-        <w:rPr>
-          <w:rFonts w:ascii="Times New Roman" w:eastAsia="Times New Roman" w:hAnsi="Times New Roman" w:cs="Times New Roman"/>
-        </w:rPr>
-        <w:t xml:space="preserve"> Panel on Climate Change</w:t>
-      </w:r>
-      <w:r>
-        <w:rPr>
-          <w:rFonts w:ascii="Times New Roman" w:eastAsia="Times New Roman" w:hAnsi="Times New Roman" w:cs="Times New Roman"/>
-        </w:rPr>
-        <w:t xml:space="preserve">), confirm this trend. However, not many studies use simple statistic to check if the change between two important years (like 1990 and 2021) in specific countries is </w:t>
-      </w:r>
-      <w:proofErr w:type="gramStart"/>
-      <w:r>
-        <w:rPr>
-          <w:rFonts w:ascii="Times New Roman" w:eastAsia="Times New Roman" w:hAnsi="Times New Roman" w:cs="Times New Roman"/>
-        </w:rPr>
-        <w:t>really significant</w:t>
-      </w:r>
-      <w:proofErr w:type="gramEnd"/>
-      <w:r>
-        <w:rPr>
-          <w:rFonts w:ascii="Times New Roman" w:eastAsia="Times New Roman" w:hAnsi="Times New Roman" w:cs="Times New Roman"/>
-        </w:rPr>
-        <w:t>. This is that we want to find out in our own research.</w:t>
+        <w:t>Intergovernmental Panel on Climate Change</w:t>
+      </w:r>
+      <w:r>
+        <w:rPr>
+          <w:rFonts w:ascii="Times New Roman" w:eastAsia="Times New Roman" w:hAnsi="Times New Roman" w:cs="Times New Roman"/>
+        </w:rPr>
+        <w:t>), confirm this trend. However, not many studies use simple statistic to check if the change between two important years (like 1990 and 2021) in specific countries is really significant. This is that we want to find out in our own research.</w:t>
       </w:r>
     </w:p>
     <w:p>
@@ -1645,19 +1625,11 @@
         </w:rPr>
         <w:t xml:space="preserve">We use a dataset ds090 for this research. It is a collection of yearly </w:t>
       </w:r>
-      <w:proofErr w:type="gramStart"/>
-      <w:r>
-        <w:rPr>
-          <w:rFonts w:ascii="Times New Roman" w:eastAsia="Times New Roman" w:hAnsi="Times New Roman" w:cs="Times New Roman"/>
-        </w:rPr>
-        <w:t>CO</w:t>
-      </w:r>
-      <w:proofErr w:type="gramEnd"/>
-      <w:r>
-        <w:rPr>
-          <w:rFonts w:ascii="Times New Roman" w:eastAsia="Times New Roman" w:hAnsi="Times New Roman" w:cs="Times New Roman"/>
-        </w:rPr>
-        <w:t>₂</w:t>
+      <w:r>
+        <w:rPr>
+          <w:rFonts w:ascii="Times New Roman" w:eastAsia="Times New Roman" w:hAnsi="Times New Roman" w:cs="Times New Roman"/>
+        </w:rPr>
+        <w:t>CO₂</w:t>
       </w:r>
       <w:r>
         <w:rPr>
@@ -1822,21 +1794,7 @@
         <w:rPr>
           <w:rFonts w:ascii="Times New Roman" w:eastAsia="Times New Roman" w:hAnsi="Times New Roman" w:cs="Times New Roman"/>
         </w:rPr>
-        <w:t xml:space="preserve">In other words, when we look at all the countries together, has there been a real statistical change in their average emissions? We are looking at every country that has data for </w:t>
-      </w:r>
-      <w:proofErr w:type="gramStart"/>
-      <w:r>
-        <w:rPr>
-          <w:rFonts w:ascii="Times New Roman" w:eastAsia="Times New Roman" w:hAnsi="Times New Roman" w:cs="Times New Roman"/>
-        </w:rPr>
-        <w:t>both of these</w:t>
-      </w:r>
-      <w:proofErr w:type="gramEnd"/>
-      <w:r>
-        <w:rPr>
-          <w:rFonts w:ascii="Times New Roman" w:eastAsia="Times New Roman" w:hAnsi="Times New Roman" w:cs="Times New Roman"/>
-        </w:rPr>
-        <w:t xml:space="preserve"> years.</w:t>
+        <w:t>In other words, when we look at all the countries together, has there been a real statistical change in their average emissions? We are looking at every country that has data for both of these years.</w:t>
       </w:r>
     </w:p>
     <w:p>
@@ -3833,33 +3791,18 @@
       <w:pPr>
         <w:pStyle w:val="ListParagraph"/>
         <w:numPr>
-          <w:ilvl w:val="1"/>
+          <w:ilvl w:val="0"/>
           <w:numId w:val="32"/>
         </w:numPr>
-        <w:ind w:hanging="720"/>
-        <w:rPr>
-          <w:rFonts w:ascii="Times New Roman" w:eastAsia="Times New Roman" w:hAnsi="Times New Roman" w:cs="Times New Roman"/>
-        </w:rPr>
-      </w:pPr>
-      <w:r>
-        <w:rPr>
-          <w:rFonts w:ascii="Times New Roman" w:eastAsia="Times New Roman" w:hAnsi="Times New Roman" w:cs="Times New Roman"/>
-        </w:rPr>
-        <w:t>Results explained</w:t>
-      </w:r>
-      <w:r>
-        <w:rPr>
-          <w:rFonts w:ascii="Times New Roman" w:eastAsia="Times New Roman" w:hAnsi="Times New Roman" w:cs="Times New Roman"/>
-        </w:rPr>
-        <w:t xml:space="preserve"> (</w:t>
-      </w:r>
-      <w:r>
-        <w:rPr>
-          <w:rFonts w:ascii="Times New Roman" w:eastAsia="Times New Roman" w:hAnsi="Times New Roman" w:cs="Times New Roman"/>
-          <w:b/>
-          <w:bCs/>
-        </w:rPr>
-        <w:t>75 words)</w:t>
+        <w:rPr>
+          <w:rFonts w:ascii="Times New Roman" w:eastAsia="Times New Roman" w:hAnsi="Times New Roman" w:cs="Times New Roman"/>
+        </w:rPr>
+      </w:pPr>
+      <w:r>
+        <w:rPr>
+          <w:rFonts w:ascii="Times New Roman" w:eastAsia="Times New Roman" w:hAnsi="Times New Roman" w:cs="Times New Roman"/>
+        </w:rPr>
+        <w:t>Conclusions</w:t>
       </w:r>
     </w:p>
     <w:p>
@@ -3872,21 +3815,72 @@
         <w:ind w:hanging="720"/>
         <w:rPr>
           <w:rFonts w:ascii="Times New Roman" w:eastAsia="Times New Roman" w:hAnsi="Times New Roman" w:cs="Times New Roman"/>
+        </w:rPr>
+      </w:pPr>
+      <w:r>
+        <w:rPr>
+          <w:rFonts w:ascii="Times New Roman" w:eastAsia="Times New Roman" w:hAnsi="Times New Roman" w:cs="Times New Roman"/>
+        </w:rPr>
+        <w:t>Results explained (</w:t>
+      </w:r>
+      <w:r>
+        <w:rPr>
+          <w:rFonts w:ascii="Times New Roman" w:eastAsia="Times New Roman" w:hAnsi="Times New Roman" w:cs="Times New Roman"/>
           <w:b/>
           <w:bCs/>
         </w:rPr>
-      </w:pPr>
-      <w:r>
-        <w:rPr>
-          <w:rFonts w:ascii="Times New Roman" w:eastAsia="Times New Roman" w:hAnsi="Times New Roman" w:cs="Times New Roman"/>
-        </w:rPr>
-        <w:t xml:space="preserve">Interpretation of the results </w:t>
-      </w:r>
-      <w:r>
-        <w:rPr>
-          <w:rFonts w:ascii="Times New Roman" w:eastAsia="Times New Roman" w:hAnsi="Times New Roman" w:cs="Times New Roman"/>
-        </w:rPr>
-        <w:t>(</w:t>
+        <w:t>75 words)</w:t>
+      </w:r>
+    </w:p>
+    <w:p>
+      <w:pPr>
+        <w:ind w:left="720"/>
+        <w:rPr>
+          <w:rFonts w:ascii="Times New Roman" w:eastAsia="Times New Roman" w:hAnsi="Times New Roman" w:cs="Times New Roman"/>
+        </w:rPr>
+      </w:pPr>
+    </w:p>
+    <w:p>
+      <w:pPr>
+        <w:ind w:left="720"/>
+        <w:rPr>
+          <w:rFonts w:ascii="Times New Roman" w:eastAsia="Times New Roman" w:hAnsi="Times New Roman" w:cs="Times New Roman"/>
+        </w:rPr>
+      </w:pPr>
+      <w:r>
+        <w:rPr>
+          <w:rFonts w:ascii="Times New Roman" w:eastAsia="Times New Roman" w:hAnsi="Times New Roman" w:cs="Times New Roman"/>
+        </w:rPr>
+        <w:t>The statistical analysis shows a clear and significant difference in CO₂ emissions between 1990 and 2021 across countries. The Wilcoxon signed-rank test, selected due to the non-normal distribution of the differences, produced a highly significant result (V = 13 224, p &lt; 2.2×10⁻¹⁶). This confirms that emission levels in 2021 were not the same as those in 1990. The boxplot also demonstrates a noticeable rise in the central tendency and spread of emissions over time.</w:t>
+      </w:r>
+    </w:p>
+    <w:p>
+      <w:pPr>
+        <w:ind w:left="720"/>
+        <w:rPr>
+          <w:rFonts w:ascii="Times New Roman" w:eastAsia="Times New Roman" w:hAnsi="Times New Roman" w:cs="Times New Roman"/>
+        </w:rPr>
+      </w:pPr>
+    </w:p>
+    <w:p>
+      <w:pPr>
+        <w:pStyle w:val="ListParagraph"/>
+        <w:numPr>
+          <w:ilvl w:val="1"/>
+          <w:numId w:val="32"/>
+        </w:numPr>
+        <w:ind w:hanging="720"/>
+        <w:rPr>
+          <w:rFonts w:ascii="Times New Roman" w:eastAsia="Times New Roman" w:hAnsi="Times New Roman" w:cs="Times New Roman"/>
+          <w:b/>
+          <w:bCs/>
+        </w:rPr>
+      </w:pPr>
+      <w:r>
+        <w:rPr>
+          <w:rFonts w:ascii="Times New Roman" w:eastAsia="Times New Roman" w:hAnsi="Times New Roman" w:cs="Times New Roman"/>
+        </w:rPr>
+        <w:t>Interpretation of the results (</w:t>
       </w:r>
       <w:r>
         <w:rPr>
@@ -3917,43 +3911,7 @@
           <w:iCs/>
           <w:highlight w:val="yellow"/>
         </w:rPr>
-        <w:t xml:space="preserve">Interpretation of what the results mean in terms of your RQ and the </w:t>
-      </w:r>
-      <w:r>
-        <w:rPr>
-          <w:rFonts w:ascii="Times New Roman" w:eastAsia="Times New Roman" w:hAnsi="Times New Roman" w:cs="Times New Roman"/>
-          <w:i/>
-          <w:iCs/>
-          <w:highlight w:val="yellow"/>
-        </w:rPr>
-        <w:t>e</w:t>
-      </w:r>
-      <w:r>
-        <w:rPr>
-          <w:rFonts w:ascii="Times New Roman" w:eastAsia="Times New Roman" w:hAnsi="Times New Roman" w:cs="Times New Roman"/>
-          <w:i/>
-          <w:iCs/>
-          <w:highlight w:val="yellow"/>
-        </w:rPr>
-        <w:t xml:space="preserve">ffect this may have on your population and </w:t>
-      </w:r>
-      <w:r>
-        <w:rPr>
-          <w:rFonts w:ascii="Times New Roman" w:eastAsia="Times New Roman" w:hAnsi="Times New Roman" w:cs="Times New Roman"/>
-          <w:i/>
-          <w:iCs/>
-          <w:highlight w:val="yellow"/>
-        </w:rPr>
-        <w:t xml:space="preserve">the </w:t>
-      </w:r>
-      <w:r>
-        <w:rPr>
-          <w:rFonts w:ascii="Times New Roman" w:eastAsia="Times New Roman" w:hAnsi="Times New Roman" w:cs="Times New Roman"/>
-          <w:i/>
-          <w:iCs/>
-          <w:highlight w:val="yellow"/>
-        </w:rPr>
-        <w:t>wider context of your topic.</w:t>
+        <w:t>Interpretation of what the results mean in terms of your RQ and the effect this may have on your population and the wider context of your topic.</w:t>
       </w:r>
       <w:r>
         <w:rPr>
@@ -3978,13 +3936,7 @@
         <w:rPr>
           <w:rFonts w:ascii="Times New Roman" w:eastAsia="Times New Roman" w:hAnsi="Times New Roman" w:cs="Times New Roman"/>
         </w:rPr>
-        <w:t>Reasons and/or implications for future work, limitations of your stud</w:t>
-      </w:r>
-      <w:r>
-        <w:rPr>
-          <w:rFonts w:ascii="Times New Roman" w:eastAsia="Times New Roman" w:hAnsi="Times New Roman" w:cs="Times New Roman"/>
-        </w:rPr>
-        <w:t>y (</w:t>
+        <w:t>Reasons and/or implications for future work, limitations of your study (</w:t>
       </w:r>
       <w:r>
         <w:rPr>
@@ -3993,20 +3945,6 @@
           <w:bCs/>
         </w:rPr>
         <w:t>50 words)</w:t>
-      </w:r>
-    </w:p>
-    <w:p>
-      <w:pPr>
-        <w:ind w:left="1440"/>
-        <w:rPr>
-          <w:rFonts w:ascii="Times New Roman" w:eastAsia="Times New Roman" w:hAnsi="Times New Roman" w:cs="Times New Roman"/>
-        </w:rPr>
-      </w:pPr>
-      <w:r>
-        <w:rPr>
-          <w:rFonts w:ascii="Times New Roman" w:eastAsia="Times New Roman" w:hAnsi="Times New Roman" w:cs="Times New Roman"/>
-        </w:rPr>
-        <w:t xml:space="preserve"> </w:t>
       </w:r>
     </w:p>
     <w:p>
@@ -4403,6 +4341,7 @@
           <w:iCs/>
           <w:highlight w:val="yellow"/>
         </w:rPr>
+        <w:lastRenderedPageBreak/>
         <w:t>No word count</w:t>
       </w:r>
       <w:r>
@@ -8884,6 +8823,7 @@
   <w:style w:type="character" w:default="1" w:styleId="DefaultParagraphFont">
     <w:name w:val="Default Paragraph Font"/>
     <w:uiPriority w:val="1"/>
+    <w:semiHidden/>
     <w:unhideWhenUsed/>
   </w:style>
   <w:style w:type="table" w:default="1" w:styleId="TableNormal">
@@ -9471,7 +9411,7 @@
   </w:font>
   <w:font w:name="PMingLiU">
     <w:altName w:val="新細明體"/>
-    <w:panose1 w:val="02010601000101010101"/>
+    <w:panose1 w:val="02020500000000000000"/>
     <w:charset w:val="88"/>
     <w:family w:val="roman"/>
     <w:pitch w:val="variable"/>
@@ -9503,12 +9443,14 @@
     <w:rsid w:val="00277751"/>
     <w:rsid w:val="003A7E87"/>
     <w:rsid w:val="00487519"/>
+    <w:rsid w:val="00816BE8"/>
     <w:rsid w:val="0083140B"/>
     <w:rsid w:val="00897340"/>
     <w:rsid w:val="008D5B31"/>
     <w:rsid w:val="00963573"/>
     <w:rsid w:val="00B31CF1"/>
     <w:rsid w:val="00C50E9E"/>
+    <w:rsid w:val="00C6350D"/>
     <w:rsid w:val="00D10820"/>
     <w:rsid w:val="00E80BF6"/>
     <w:rsid w:val="00F04489"/>

</xml_diff>

<commit_message>
Conclusion - Interpretation of the results added
</commit_message>
<xml_diff>
--- a/7COM1079_Final report_A176.docx
+++ b/7COM1079_Final report_A176.docx
@@ -3961,68 +3961,34 @@
     </w:p>
     <w:p>
       <w:pPr>
+        <w:ind w:left="720"/>
+        <w:rPr>
+          <w:rFonts w:ascii="Times New Roman" w:eastAsia="Times New Roman" w:hAnsi="Times New Roman" w:cs="Times New Roman"/>
+        </w:rPr>
+      </w:pPr>
+    </w:p>
+    <w:p>
+      <w:pPr>
+        <w:ind w:left="720"/>
+        <w:rPr>
+          <w:rFonts w:ascii="Times New Roman" w:eastAsia="Times New Roman" w:hAnsi="Times New Roman" w:cs="Times New Roman"/>
+        </w:rPr>
+      </w:pPr>
+      <w:r>
+        <w:rPr>
+          <w:rFonts w:ascii="Times New Roman" w:eastAsia="Times New Roman" w:hAnsi="Times New Roman" w:cs="Times New Roman"/>
+        </w:rPr>
+        <w:t>These findings suggest that global CO₂ emissions have increased substantially over the three decades, aligning with literature that highlights growth in energy consumption, industrial expansion, and economic development as major drivers. While some countries have implemented policies that slowed emission growth, these improvements appear to be outweighed by large increases in others, particularly emerging economies. This imbalance contributes to the statistically significant rise observed in the dataset, reinforcing concerns about limited effectiveness of mitigation efforts.</w:t>
+      </w:r>
+    </w:p>
+    <w:p>
+      <w:pPr>
         <w:pStyle w:val="ListParagraph"/>
-        <w:numPr>
-          <w:ilvl w:val="0"/>
-          <w:numId w:val="29"/>
-        </w:numPr>
         <w:ind w:left="1440"/>
         <w:rPr>
           <w:rFonts w:ascii="Times New Roman" w:eastAsia="Times New Roman" w:hAnsi="Times New Roman" w:cs="Times New Roman"/>
-          <w:highlight w:val="yellow"/>
-        </w:rPr>
-      </w:pPr>
-      <w:r>
-        <w:rPr>
-          <w:rFonts w:ascii="Times New Roman" w:eastAsia="Times New Roman" w:hAnsi="Times New Roman" w:cs="Times New Roman"/>
-          <w:i/>
-          <w:iCs/>
-          <w:highlight w:val="yellow"/>
-        </w:rPr>
-        <w:t xml:space="preserve">Interpretation of what the results mean in terms of your RQ and the </w:t>
-      </w:r>
-      <w:r>
-        <w:rPr>
-          <w:rFonts w:ascii="Times New Roman" w:eastAsia="Times New Roman" w:hAnsi="Times New Roman" w:cs="Times New Roman"/>
-          <w:i/>
-          <w:iCs/>
-          <w:highlight w:val="yellow"/>
-        </w:rPr>
-        <w:t>e</w:t>
-      </w:r>
-      <w:r>
-        <w:rPr>
-          <w:rFonts w:ascii="Times New Roman" w:eastAsia="Times New Roman" w:hAnsi="Times New Roman" w:cs="Times New Roman"/>
-          <w:i/>
-          <w:iCs/>
-          <w:highlight w:val="yellow"/>
-        </w:rPr>
-        <w:t xml:space="preserve">ffect this may have on your population and </w:t>
-      </w:r>
-      <w:r>
-        <w:rPr>
-          <w:rFonts w:ascii="Times New Roman" w:eastAsia="Times New Roman" w:hAnsi="Times New Roman" w:cs="Times New Roman"/>
-          <w:i/>
-          <w:iCs/>
-          <w:highlight w:val="yellow"/>
-        </w:rPr>
-        <w:t xml:space="preserve">the </w:t>
-      </w:r>
-      <w:r>
-        <w:rPr>
-          <w:rFonts w:ascii="Times New Roman" w:eastAsia="Times New Roman" w:hAnsi="Times New Roman" w:cs="Times New Roman"/>
-          <w:i/>
-          <w:iCs/>
-          <w:highlight w:val="yellow"/>
-        </w:rPr>
-        <w:t>wider context of your topic.</w:t>
-      </w:r>
-      <w:r>
-        <w:rPr>
-          <w:rFonts w:ascii="Times New Roman" w:eastAsia="Times New Roman" w:hAnsi="Times New Roman" w:cs="Times New Roman"/>
-        </w:rPr>
-        <w:t xml:space="preserve"> </w:t>
-      </w:r>
+        </w:rPr>
+      </w:pPr>
     </w:p>
     <w:p>
       <w:pPr>
@@ -4200,7 +4166,14 @@
         <w:rPr>
           <w:rFonts w:ascii="Times New Roman" w:eastAsia="Times New Roman" w:hAnsi="Times New Roman" w:cs="Times New Roman"/>
         </w:rPr>
-        <w:t>, J.G., Klepper, G. and Field, C.B. (2007) ‘Global and regional drivers of accelerating CO₂ emissions’, Proceedings of the National Academy of Sciences, 104(24), pp. 10288–10293.</w:t>
+        <w:t xml:space="preserve">, J.G., Klepper, G. and Field, C.B. (2007) ‘Global and regional drivers of accelerating CO₂ </w:t>
+      </w:r>
+      <w:r>
+        <w:rPr>
+          <w:rFonts w:ascii="Times New Roman" w:eastAsia="Times New Roman" w:hAnsi="Times New Roman" w:cs="Times New Roman"/>
+        </w:rPr>
+        <w:lastRenderedPageBreak/>
+        <w:t>emissions’, Proceedings of the National Academy of Sciences, 104(24), pp. 10288–10293.</w:t>
       </w:r>
       <w:r>
         <w:rPr>
@@ -4294,14 +4267,7 @@
         <w:rPr>
           <w:rFonts w:ascii="Times New Roman" w:eastAsia="Times New Roman" w:hAnsi="Times New Roman" w:cs="Times New Roman"/>
         </w:rPr>
-        <w:t xml:space="preserve">Liu, Z., Ciais, P., Deng, Z., Lei, R., Davis, S.J., Feng, S. et al. (2020) ‘Near-real-time monitoring of global CO₂ emissions reveals the effects of the COVID-19 </w:t>
-      </w:r>
-      <w:r>
-        <w:rPr>
-          <w:rFonts w:ascii="Times New Roman" w:eastAsia="Times New Roman" w:hAnsi="Times New Roman" w:cs="Times New Roman"/>
-        </w:rPr>
-        <w:lastRenderedPageBreak/>
-        <w:t>pandemic’, Nature Communications, 11(1), p. 5172.</w:t>
+        <w:t>Liu, Z., Ciais, P., Deng, Z., Lei, R., Davis, S.J., Feng, S. et al. (2020) ‘Near-real-time monitoring of global CO₂ emissions reveals the effects of the COVID-19 pandemic’, Nature Communications, 11(1), p. 5172.</w:t>
       </w:r>
       <w:r>
         <w:rPr>
@@ -9566,7 +9532,6 @@
   <w:rsids>
     <w:rsidRoot w:val="00897340"/>
     <w:rsid w:val="00047F26"/>
-    <w:rsid w:val="0008692D"/>
     <w:rsid w:val="00134FB3"/>
     <w:rsid w:val="001D5A67"/>
     <w:rsid w:val="001F255C"/>
@@ -9584,6 +9549,7 @@
     <w:rsid w:val="00D05EEC"/>
     <w:rsid w:val="00D10820"/>
     <w:rsid w:val="00E80BF6"/>
+    <w:rsid w:val="00EB72ED"/>
     <w:rsid w:val="00F04489"/>
   </w:rsids>
   <m:mathPr>

</xml_diff>